<commit_message>
Imagenes, pdf para la presentacion
</commit_message>
<xml_diff>
--- a/Documentacion/Informe - Etapa 1_v2.docx
+++ b/Documentacion/Informe - Etapa 1_v2.docx
@@ -10,6 +10,7 @@
           <w:docPartUnique/>
         </w:docPartObj>
       </w:sdtPr>
+      <w:sdtEndPr/>
       <w:sdtContent>
         <w:p>
           <w:r>
@@ -267,7 +268,7 @@
               </mc:Choice>
               <mc:Fallback>
                 <w:pict>
-                  <v:group w14:anchorId="5DA4E3D3" id="Grupo 149" o:spid="_x0000_s1026" style="position:absolute;margin-left:0;margin-top:0;width:8in;height:95.7pt;z-index:251675648;mso-width-percent:941;mso-height-percent:121;mso-top-percent:23;mso-position-horizontal:center;mso-position-horizontal-relative:page;mso-position-vertical-relative:page;mso-width-percent:941;mso-height-percent:121;mso-top-percent:23" coordorigin="" coordsize="73152,12161" o:gfxdata="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">
+                  <v:group w14:anchorId="6E0FB797" id="Grupo 149" o:spid="_x0000_s1026" style="position:absolute;margin-left:0;margin-top:0;width:8in;height:95.7pt;z-index:251675648;mso-width-percent:941;mso-height-percent:121;mso-top-percent:23;mso-position-horizontal:center;mso-position-horizontal-relative:page;mso-position-vertical-relative:page;mso-width-percent:941;mso-height-percent:121;mso-top-percent:23" coordorigin="" coordsize="73152,12161" o:gfxdata="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">
                     <v:shape id="Rectángulo 51" o:spid="_x0000_s1027" style="position:absolute;width:73152;height:11303;visibility:visible;mso-wrap-style:square;v-text-anchor:middle" coordsize="7312660,1129665" o:gfxdata="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" path="m,l7312660,r,1129665l3619500,733425,,1091565,,xe" fillcolor="#4472c4 [3204]" stroked="f" strokeweight="1pt">
                       <v:stroke joinstyle="miter"/>
                       <v:path arrowok="t" o:connecttype="custom" o:connectlocs="0,0;7315200,0;7315200,1130373;3620757,733885;0,1092249;0,0" o:connectangles="0,0,0,0,0,0"/>
@@ -358,6 +359,7 @@
                                   <w:dataBinding w:prefixMappings="xmlns:ns0='http://purl.org/dc/elements/1.1/' xmlns:ns1='http://schemas.openxmlformats.org/package/2006/metadata/core-properties' " w:xpath="/ns1:coreProperties[1]/ns0:creator[1]" w:storeItemID="{6C3C8BC8-F283-45AE-878A-BAB7291924A1}"/>
                                   <w:text/>
                                 </w:sdtPr>
+                                <w:sdtEndPr/>
                                 <w:sdtContent>
                                   <w:p>
                                     <w:pPr>
@@ -403,6 +405,7 @@
                                     <w:dataBinding w:prefixMappings="xmlns:ns0='http://schemas.microsoft.com/office/2006/coverPageProps' " w:xpath="/ns0:CoverPageProperties[1]/ns0:CompanyEmail[1]" w:storeItemID="{55AF091B-3C7A-41E3-B477-F2FDAA23CFDA}"/>
                                     <w:text/>
                                   </w:sdtPr>
+                                  <w:sdtEndPr/>
                                   <w:sdtContent>
                                     <w:r>
                                       <w:rPr>
@@ -457,6 +460,7 @@
                             <w:dataBinding w:prefixMappings="xmlns:ns0='http://purl.org/dc/elements/1.1/' xmlns:ns1='http://schemas.openxmlformats.org/package/2006/metadata/core-properties' " w:xpath="/ns1:coreProperties[1]/ns0:creator[1]" w:storeItemID="{6C3C8BC8-F283-45AE-878A-BAB7291924A1}"/>
                             <w:text/>
                           </w:sdtPr>
+                          <w:sdtEndPr/>
                           <w:sdtContent>
                             <w:p>
                               <w:pPr>
@@ -502,6 +506,7 @@
                               <w:dataBinding w:prefixMappings="xmlns:ns0='http://schemas.microsoft.com/office/2006/coverPageProps' " w:xpath="/ns0:CoverPageProperties[1]/ns0:CompanyEmail[1]" w:storeItemID="{55AF091B-3C7A-41E3-B477-F2FDAA23CFDA}"/>
                               <w:text/>
                             </w:sdtPr>
+                            <w:sdtEndPr/>
                             <w:sdtContent>
                               <w:r>
                                 <w:rPr>
@@ -640,6 +645,7 @@
                                   <w:dataBinding w:prefixMappings="xmlns:ns0='http://purl.org/dc/elements/1.1/' xmlns:ns1='http://schemas.openxmlformats.org/package/2006/metadata/core-properties' " w:xpath="/ns1:coreProperties[1]/ns0:subject[1]" w:storeItemID="{6C3C8BC8-F283-45AE-878A-BAB7291924A1}"/>
                                   <w:text/>
                                 </w:sdtPr>
+                                <w:sdtEndPr/>
                                 <w:sdtContent>
                                   <w:p>
                                     <w:pPr>
@@ -741,6 +747,7 @@
                             <w:dataBinding w:prefixMappings="xmlns:ns0='http://purl.org/dc/elements/1.1/' xmlns:ns1='http://schemas.openxmlformats.org/package/2006/metadata/core-properties' " w:xpath="/ns1:coreProperties[1]/ns0:subject[1]" w:storeItemID="{6C3C8BC8-F283-45AE-878A-BAB7291924A1}"/>
                             <w:text/>
                           </w:sdtPr>
+                          <w:sdtEndPr/>
                           <w:sdtContent>
                             <w:p>
                               <w:pPr>
@@ -859,6 +866,7 @@
                                   <w:dataBinding w:prefixMappings="xmlns:ns0='http://schemas.microsoft.com/office/2006/coverPageProps' " w:xpath="/ns0:CoverPageProperties[1]/ns0:Abstract[1]" w:storeItemID="{55AF091B-3C7A-41E3-B477-F2FDAA23CFDA}"/>
                                   <w:text w:multiLine="1"/>
                                 </w:sdtPr>
+                                <w:sdtEndPr/>
                                 <w:sdtContent>
                                   <w:p>
                                     <w:pPr>
@@ -973,6 +981,7 @@
                             <w:dataBinding w:prefixMappings="xmlns:ns0='http://schemas.microsoft.com/office/2006/coverPageProps' " w:xpath="/ns0:CoverPageProperties[1]/ns0:Abstract[1]" w:storeItemID="{55AF091B-3C7A-41E3-B477-F2FDAA23CFDA}"/>
                             <w:text w:multiLine="1"/>
                           </w:sdtPr>
+                          <w:sdtEndPr/>
                           <w:sdtContent>
                             <w:p>
                               <w:pPr>
@@ -1059,6 +1068,7 @@
           <w:docPartUnique/>
         </w:docPartObj>
       </w:sdtPr>
+      <w:sdtEndPr/>
       <w:sdtContent>
         <w:p>
           <w:pPr>
@@ -1070,8 +1080,6 @@
           <w:r>
             <w:t xml:space="preserve"> </w:t>
           </w:r>
-          <w:bookmarkStart w:id="0" w:name="_GoBack"/>
-          <w:bookmarkEnd w:id="0"/>
         </w:p>
         <w:p>
           <w:pPr>
@@ -7257,13 +7265,7 @@
         <w:rPr>
           <w:szCs w:val="24"/>
         </w:rPr>
-        <w:t>anterior (ingreso de datos de la reserva)</w:t>
-      </w:r>
-      <w:r>
-        <w:rPr>
-          <w:szCs w:val="24"/>
-        </w:rPr>
-        <w:t>.</w:t>
+        <w:t>anterior (ingreso de datos de la reserva).</w:t>
       </w:r>
     </w:p>
     <w:p>
@@ -19820,6 +19822,7 @@
           <w:szCs w:val="24"/>
         </w:rPr>
       </w:pPr>
+      <w:bookmarkStart w:id="0" w:name="_GoBack"/>
       <w:r>
         <w:rPr>
           <w:noProof/>
@@ -19861,6 +19864,7 @@
           </wp:inline>
         </w:drawing>
       </w:r>
+      <w:bookmarkEnd w:id="0"/>
     </w:p>
     <w:p>
       <w:pPr>
@@ -27095,6 +27099,7 @@
         <w:docPartUnique/>
       </w:docPartObj>
     </w:sdtPr>
+    <w:sdtEndPr/>
     <w:sdtContent>
       <w:sdt>
         <w:sdtPr>
@@ -27104,6 +27109,7 @@
             <w:docPartUnique/>
           </w:docPartObj>
         </w:sdtPr>
+        <w:sdtEndPr/>
         <w:sdtContent>
           <w:p>
             <w:pPr>
@@ -27158,7 +27164,7 @@
                 <w:bCs/>
                 <w:noProof/>
               </w:rPr>
-              <w:t>29</w:t>
+              <w:t>27</w:t>
             </w:r>
             <w:r>
               <w:rPr>
@@ -30888,7 +30894,7 @@
 </file>
 
 <file path=customXml/itemProps2.xml><?xml version="1.0" encoding="utf-8"?>
-<ds:datastoreItem xmlns:ds="http://schemas.openxmlformats.org/officeDocument/2006/customXml" ds:itemID="{3A542DEE-62C3-4F80-BA9D-3D30B603CB94}">
+<ds:datastoreItem xmlns:ds="http://schemas.openxmlformats.org/officeDocument/2006/customXml" ds:itemID="{48F136F4-B493-4D29-B6E3-840B98ADE4B1}">
   <ds:schemaRefs>
     <ds:schemaRef ds:uri="http://schemas.openxmlformats.org/officeDocument/2006/bibliography"/>
   </ds:schemaRefs>

</xml_diff>